<commit_message>
forgot to save changes to readme.md before last commit
</commit_message>
<xml_diff>
--- a/Michael_Rulle_CL-exam-23e.docx
+++ b/Michael_Rulle_CL-exam-23e.docx
@@ -2303,6 +2303,14 @@
       </w:r>
     </w:p>
     <w:p>
+      <w:r>
+        <w:t xml:space="preserve">Hele løsningen er også tilgængelig på github, på følgende url: </w:t>
+      </w:r>
+      <w:r>
+        <w:t>https://github.com/mrulle/containerization_exam</w:t>
+      </w:r>
+    </w:p>
+    <w:p>
       <w:pPr>
         <w:pStyle w:val="Heading2"/>
       </w:pPr>
@@ -18555,6 +18563,7 @@
     <w:rsidRoot w:val="00C23683"/>
     <w:rsid w:val="0037000D"/>
     <w:rsid w:val="003962AE"/>
+    <w:rsid w:val="009320D9"/>
     <w:rsid w:val="00BB2AEE"/>
     <w:rsid w:val="00C23683"/>
     <w:rsid w:val="00E37D80"/>

</xml_diff>